<commit_message>
Gespräch Herr Bauer Lastenheft überarbeitet
</commit_message>
<xml_diff>
--- a/Dokumentation/Programmierprojekt_Hefte.docx
+++ b/Dokumentation/Programmierprojekt_Hefte.docx
@@ -5,6 +5,9 @@
     <w:p>
       <w:pPr>
         <w:pStyle w:val="Titel"/>
+        <w:rPr>
+          <w:rFonts w:hint="eastAsia"/>
+        </w:rPr>
       </w:pPr>
       <w:r>
         <w:t>Lastenheft Programmierprojekt</w:t>
@@ -13,6 +16,9 @@
     <w:p>
       <w:pPr>
         <w:pStyle w:val="Untertitel"/>
+        <w:rPr>
+          <w:rFonts w:hint="eastAsia"/>
+        </w:rPr>
       </w:pPr>
       <w:r>
         <w:t>Chat-Programm</w:t>
@@ -21,6 +27,9 @@
     <w:p>
       <w:pPr>
         <w:pStyle w:val="Textkrper"/>
+        <w:rPr>
+          <w:rFonts w:hint="eastAsia"/>
+        </w:rPr>
       </w:pPr>
       <w:r>
         <w:t>Anforderungen:</w:t>
@@ -33,6 +42,9 @@
           <w:ilvl w:val="0"/>
           <w:numId w:val="2"/>
         </w:numPr>
+        <w:rPr>
+          <w:rFonts w:hint="eastAsia"/>
+        </w:rPr>
       </w:pPr>
       <w:r>
         <w:t>Chatoberfläche</w:t>
@@ -45,6 +57,9 @@
           <w:ilvl w:val="0"/>
           <w:numId w:val="2"/>
         </w:numPr>
+        <w:rPr>
+          <w:rFonts w:hint="eastAsia"/>
+        </w:rPr>
       </w:pPr>
       <w:r>
         <w:t>Chat jeweils zwischen 2 Personen</w:t>
@@ -57,6 +72,9 @@
           <w:ilvl w:val="0"/>
           <w:numId w:val="2"/>
         </w:numPr>
+        <w:rPr>
+          <w:rFonts w:hint="eastAsia"/>
+        </w:rPr>
       </w:pPr>
       <w:r>
         <w:t>Mehrere Chats parallel führen</w:t>
@@ -72,6 +90,9 @@
           <w:ilvl w:val="0"/>
           <w:numId w:val="2"/>
         </w:numPr>
+        <w:rPr>
+          <w:rFonts w:hint="eastAsia"/>
+        </w:rPr>
       </w:pPr>
       <w:r>
         <w:t>Nachrichten können gespeichert/geladen werden</w:t>
@@ -84,9 +105,18 @@
           <w:ilvl w:val="0"/>
           <w:numId w:val="2"/>
         </w:numPr>
-      </w:pPr>
-      <w:r>
-        <w:t>Nachrichten werden nur versendet, wenn beide online sind</w:t>
+        <w:rPr>
+          <w:rFonts w:hint="eastAsia"/>
+        </w:rPr>
+      </w:pPr>
+      <w:r>
+        <w:t xml:space="preserve">Nicht versendete </w:t>
+      </w:r>
+      <w:r>
+        <w:t xml:space="preserve">Nachrichten </w:t>
+      </w:r>
+      <w:r>
+        <w:t>werden bei nächster Gelegenheit versendet</w:t>
       </w:r>
     </w:p>
     <w:p>
@@ -96,12 +126,12 @@
           <w:ilvl w:val="0"/>
           <w:numId w:val="2"/>
         </w:numPr>
-      </w:pPr>
-      <w:r>
-        <w:t xml:space="preserve">Nicht </w:t>
-      </w:r>
-      <w:r>
-        <w:t>versendete werden bei nächster Gelegenheit versendet</w:t>
+        <w:rPr>
+          <w:rFonts w:hint="eastAsia"/>
+        </w:rPr>
+      </w:pPr>
+      <w:r>
+        <w:t>Eigene Nachrichtenklasse &amp; weitere Klassen</w:t>
       </w:r>
     </w:p>
     <w:p>
@@ -111,9 +141,12 @@
           <w:ilvl w:val="0"/>
           <w:numId w:val="2"/>
         </w:numPr>
-      </w:pPr>
-      <w:r>
-        <w:t>Eigene Nachrichtenklassen</w:t>
+        <w:rPr>
+          <w:rFonts w:hint="eastAsia"/>
+        </w:rPr>
+      </w:pPr>
+      <w:r>
+        <w:t>Ein Nutzer soll auch mehrere Nachrichten nach einander schicken können</w:t>
       </w:r>
     </w:p>
     <w:p>
@@ -123,18 +156,9 @@
           <w:ilvl w:val="0"/>
           <w:numId w:val="2"/>
         </w:numPr>
-      </w:pPr>
-      <w:r>
-        <w:t>Ein Nutzer soll auch mehrere Nachrichten nach einander schicken können</w:t>
-      </w:r>
-    </w:p>
-    <w:p>
-      <w:pPr>
-        <w:pStyle w:val="Textkrper"/>
-        <w:numPr>
-          <w:ilvl w:val="0"/>
-          <w:numId w:val="2"/>
-        </w:numPr>
+        <w:rPr>
+          <w:rFonts w:hint="eastAsia"/>
+        </w:rPr>
       </w:pPr>
       <w:r>
         <w:t>Dokumentation</w:t>
@@ -147,6 +171,9 @@
           <w:ilvl w:val="1"/>
           <w:numId w:val="2"/>
         </w:numPr>
+        <w:rPr>
+          <w:rFonts w:hint="eastAsia"/>
+        </w:rPr>
       </w:pPr>
       <w:r>
         <w:t>Anwender/Technisch</w:t>
@@ -155,6 +182,9 @@
     <w:p>
       <w:pPr>
         <w:pStyle w:val="Textkrper"/>
+        <w:rPr>
+          <w:rFonts w:hint="eastAsia"/>
+        </w:rPr>
       </w:pPr>
       <w:r>
         <w:t>Erweiterungen:</w:t>
@@ -167,6 +197,9 @@
           <w:ilvl w:val="0"/>
           <w:numId w:val="6"/>
         </w:numPr>
+        <w:rPr>
+          <w:rFonts w:hint="eastAsia"/>
+        </w:rPr>
       </w:pPr>
       <w:r>
         <w:t>Gruppenchats</w:t>
@@ -179,6 +212,9 @@
           <w:ilvl w:val="0"/>
           <w:numId w:val="6"/>
         </w:numPr>
+        <w:rPr>
+          <w:rFonts w:hint="eastAsia"/>
+        </w:rPr>
       </w:pPr>
       <w:r>
         <w:t>Anhänge verschicken (</w:t>
@@ -189,6 +225,9 @@
       </w:r>
       <w:proofErr w:type="spellEnd"/>
       <w:r>
+        <w:t>.</w:t>
+      </w:r>
+      <w:r>
         <w:t xml:space="preserve"> Bilder)</w:t>
       </w:r>
     </w:p>
@@ -199,6 +238,9 @@
           <w:ilvl w:val="0"/>
           <w:numId w:val="6"/>
         </w:numPr>
+        <w:rPr>
+          <w:rFonts w:hint="eastAsia"/>
+        </w:rPr>
       </w:pPr>
       <w:r>
         <w:br w:type="page"/>
@@ -207,18 +249,21 @@
     <w:p>
       <w:pPr>
         <w:pStyle w:val="Titel"/>
+        <w:rPr>
+          <w:rFonts w:hint="eastAsia"/>
+        </w:rPr>
       </w:pPr>
       <w:r>
         <w:lastRenderedPageBreak/>
-        <w:t>Pflichtenhe</w:t>
-      </w:r>
-      <w:r>
-        <w:t>ft</w:t>
-      </w:r>
-    </w:p>
-    <w:p>
-      <w:pPr>
-        <w:pStyle w:val="Textkrper"/>
+        <w:t>Pflichtenheft</w:t>
+      </w:r>
+    </w:p>
+    <w:p>
+      <w:pPr>
+        <w:pStyle w:val="Textkrper"/>
+        <w:rPr>
+          <w:rFonts w:hint="eastAsia"/>
+        </w:rPr>
       </w:pPr>
       <w:r>
         <w:t>Nachrichtenklasse:</w:t>
@@ -227,6 +272,9 @@
     <w:p>
       <w:pPr>
         <w:pStyle w:val="Textkrper"/>
+        <w:rPr>
+          <w:rFonts w:hint="eastAsia"/>
+        </w:rPr>
       </w:pPr>
       <w:r>
         <w:t>Eigenschaften:</w:t>
@@ -239,6 +287,9 @@
           <w:ilvl w:val="0"/>
           <w:numId w:val="3"/>
         </w:numPr>
+        <w:rPr>
+          <w:rFonts w:hint="eastAsia"/>
+        </w:rPr>
       </w:pPr>
       <w:r>
         <w:t>Nachricht (</w:t>
@@ -259,6 +310,9 @@
           <w:ilvl w:val="0"/>
           <w:numId w:val="3"/>
         </w:numPr>
+        <w:rPr>
+          <w:rFonts w:hint="eastAsia"/>
+        </w:rPr>
       </w:pPr>
       <w:r>
         <w:t>Sender (</w:t>
@@ -293,6 +347,9 @@
           <w:ilvl w:val="0"/>
           <w:numId w:val="3"/>
         </w:numPr>
+        <w:rPr>
+          <w:rFonts w:hint="eastAsia"/>
+        </w:rPr>
       </w:pPr>
       <w:r>
         <w:t>Empfänger (wie Sender)</w:t>
@@ -305,6 +362,9 @@
           <w:ilvl w:val="0"/>
           <w:numId w:val="3"/>
         </w:numPr>
+        <w:rPr>
+          <w:rFonts w:hint="eastAsia"/>
+        </w:rPr>
       </w:pPr>
       <w:r>
         <w:t xml:space="preserve">Zeitpunkt (Datum und Uhrzeit </w:t>
@@ -325,6 +385,9 @@
           <w:ilvl w:val="0"/>
           <w:numId w:val="3"/>
         </w:numPr>
+        <w:rPr>
+          <w:rFonts w:hint="eastAsia"/>
+        </w:rPr>
       </w:pPr>
       <w:r>
         <w:t>Abgeschickt (</w:t>
@@ -341,6 +404,9 @@
     <w:p>
       <w:pPr>
         <w:pStyle w:val="Textkrper"/>
+        <w:rPr>
+          <w:rFonts w:hint="eastAsia"/>
+        </w:rPr>
       </w:pPr>
       <w:r>
         <w:t xml:space="preserve">Oberfläche (An </w:t>
@@ -361,6 +427,9 @@
           <w:ilvl w:val="0"/>
           <w:numId w:val="4"/>
         </w:numPr>
+        <w:rPr>
+          <w:rFonts w:hint="eastAsia"/>
+        </w:rPr>
       </w:pPr>
       <w:r>
         <w:t>Auswahlmöglichkeit für Chats</w:t>
@@ -373,6 +442,9 @@
           <w:ilvl w:val="0"/>
           <w:numId w:val="4"/>
         </w:numPr>
+        <w:rPr>
+          <w:rFonts w:hint="eastAsia"/>
+        </w:rPr>
       </w:pPr>
       <w:r>
         <w:t>Schriftfeld</w:t>
@@ -385,12 +457,12 @@
           <w:ilvl w:val="0"/>
           <w:numId w:val="4"/>
         </w:numPr>
-      </w:pPr>
-      <w:r>
-        <w:t xml:space="preserve">Anzeige </w:t>
-      </w:r>
-      <w:r>
-        <w:t>für Chatverlauf (Noch mehrere Gedanken dazu evtl</w:t>
+        <w:rPr>
+          <w:rFonts w:hint="eastAsia"/>
+        </w:rPr>
+      </w:pPr>
+      <w:r>
+        <w:t>Anzeige für Chatverlauf (Noch mehrere Gedanken dazu evtl</w:t>
       </w:r>
       <w:r>
         <w:t>.</w:t>
@@ -406,6 +478,9 @@
           <w:ilvl w:val="0"/>
           <w:numId w:val="4"/>
         </w:numPr>
+        <w:rPr>
+          <w:rFonts w:hint="eastAsia"/>
+        </w:rPr>
       </w:pPr>
       <w:r>
         <w:t>Senden-Button</w:t>
@@ -418,6 +493,9 @@
           <w:ilvl w:val="0"/>
           <w:numId w:val="4"/>
         </w:numPr>
+        <w:rPr>
+          <w:rFonts w:hint="eastAsia"/>
+        </w:rPr>
       </w:pPr>
       <w:r>
         <w:t>Kontakt hinzufügen Button</w:t>
@@ -426,6 +504,9 @@
     <w:p>
       <w:pPr>
         <w:pStyle w:val="Textkrper"/>
+        <w:rPr>
+          <w:rFonts w:hint="eastAsia"/>
+        </w:rPr>
       </w:pPr>
       <w:r>
         <w:t>Software:</w:t>
@@ -438,6 +519,9 @@
           <w:ilvl w:val="0"/>
           <w:numId w:val="5"/>
         </w:numPr>
+        <w:rPr>
+          <w:rFonts w:hint="eastAsia"/>
+        </w:rPr>
       </w:pPr>
       <w:r>
         <w:t>Peer-</w:t>
@@ -463,6 +547,9 @@
     <w:p>
       <w:pPr>
         <w:pStyle w:val="Textkrper"/>
+        <w:rPr>
+          <w:rFonts w:hint="eastAsia"/>
+        </w:rPr>
       </w:pPr>
       <w:r>
         <w:t>Dokumentation</w:t>
@@ -475,6 +562,9 @@
           <w:ilvl w:val="0"/>
           <w:numId w:val="5"/>
         </w:numPr>
+        <w:rPr>
+          <w:rFonts w:hint="eastAsia"/>
+        </w:rPr>
       </w:pPr>
       <w:r>
         <w:t>Anwender/Technisch</w:t>
@@ -487,6 +577,9 @@
           <w:ilvl w:val="0"/>
           <w:numId w:val="5"/>
         </w:numPr>
+        <w:rPr>
+          <w:rFonts w:hint="eastAsia"/>
+        </w:rPr>
       </w:pPr>
       <w:r>
         <w:t>Theorie über unterschiedliche Bereiche:</w:t>
@@ -499,6 +592,9 @@
           <w:ilvl w:val="1"/>
           <w:numId w:val="5"/>
         </w:numPr>
+        <w:rPr>
+          <w:rFonts w:hint="eastAsia"/>
+        </w:rPr>
       </w:pPr>
       <w:r>
         <w:t>Threads</w:t>
@@ -511,6 +607,9 @@
           <w:ilvl w:val="1"/>
           <w:numId w:val="5"/>
         </w:numPr>
+        <w:rPr>
+          <w:rFonts w:hint="eastAsia"/>
+        </w:rPr>
       </w:pPr>
       <w:r>
         <w:t>Protokolle (UDP)</w:t>
@@ -523,15 +622,15 @@
           <w:ilvl w:val="1"/>
           <w:numId w:val="5"/>
         </w:numPr>
+        <w:rPr>
+          <w:rFonts w:hint="eastAsia"/>
+        </w:rPr>
       </w:pPr>
       <w:r>
         <w:t>IP-A</w:t>
       </w:r>
       <w:r>
-        <w:t>dress</w:t>
-      </w:r>
-      <w:r>
-        <w:t>en</w:t>
+        <w:t>dressen</w:t>
       </w:r>
     </w:p>
     <w:p>
@@ -541,6 +640,9 @@
           <w:ilvl w:val="1"/>
           <w:numId w:val="5"/>
         </w:numPr>
+        <w:rPr>
+          <w:rFonts w:hint="eastAsia"/>
+        </w:rPr>
       </w:pPr>
       <w:r>
         <w:t>Ports</w:t>
@@ -549,6 +651,9 @@
     <w:p>
       <w:pPr>
         <w:pStyle w:val="Textkrper"/>
+        <w:rPr>
+          <w:rFonts w:hint="eastAsia"/>
+        </w:rPr>
       </w:pPr>
       <w:r>
         <w:t>Quelle:</w:t>
@@ -557,6 +662,9 @@
     <w:p>
       <w:pPr>
         <w:pStyle w:val="Textkrper"/>
+        <w:rPr>
+          <w:rFonts w:hint="eastAsia"/>
+        </w:rPr>
       </w:pPr>
       <w:r>
         <w:t>https://www.dreamincode.net/forums/topic/231058-peer-to-peer-chat-advanced/</w:t>
@@ -565,6 +673,9 @@
     <w:p>
       <w:pPr>
         <w:pStyle w:val="Textkrper"/>
+        <w:rPr>
+          <w:rFonts w:hint="eastAsia"/>
+        </w:rPr>
       </w:pPr>
       <w:r>
         <w:t>Probleme:</w:t>
@@ -577,6 +688,9 @@
           <w:ilvl w:val="0"/>
           <w:numId w:val="8"/>
         </w:numPr>
+        <w:rPr>
+          <w:rFonts w:hint="eastAsia"/>
+        </w:rPr>
       </w:pPr>
       <w:r>
         <w:t>Benutzernamen können doppelt vorkommen. Dann können Nachrichten doppelt zugestellt werden. Mögliche Lösung</w:t>
@@ -585,10 +699,10 @@
         <w:t>:</w:t>
       </w:r>
       <w:r>
-        <w:t xml:space="preserve"> neben dem Namen auch den Erstellungszeitpunkt </w:t>
-      </w:r>
-      <w:r>
-        <w:t>des Benutzernamen zur Identifikation verwenden.</w:t>
+        <w:t xml:space="preserve"> neben dem Namen auch den Erstellungszeitpunkt des Benutzernam</w:t>
+      </w:r>
+      <w:r>
+        <w:t>en zur Identifikation verwenden</w:t>
       </w:r>
       <w:r>
         <w:br w:type="page"/>
@@ -598,6 +712,7 @@
       <w:pPr>
         <w:pStyle w:val="Textkrper"/>
         <w:rPr>
+          <w:rFonts w:hint="eastAsia"/>
           <w:u w:val="single"/>
         </w:rPr>
       </w:pPr>
@@ -622,6 +737,9 @@
           <w:ilvl w:val="0"/>
           <w:numId w:val="7"/>
         </w:numPr>
+        <w:rPr>
+          <w:rFonts w:hint="eastAsia"/>
+        </w:rPr>
       </w:pPr>
       <w:r>
         <w:t>Chat für 2 Personen zum Funktionieren bringen in Konsole</w:t>
@@ -634,6 +752,9 @@
           <w:ilvl w:val="0"/>
           <w:numId w:val="7"/>
         </w:numPr>
+        <w:rPr>
+          <w:rFonts w:hint="eastAsia"/>
+        </w:rPr>
       </w:pPr>
       <w:r>
         <w:t>Grafische Oberfläche gestalten (J.)</w:t>
@@ -646,6 +767,9 @@
           <w:ilvl w:val="0"/>
           <w:numId w:val="7"/>
         </w:numPr>
+        <w:rPr>
+          <w:rFonts w:hint="eastAsia"/>
+        </w:rPr>
       </w:pPr>
       <w:r>
         <w:t>Punkt 1 in GUI (L.)</w:t>
@@ -658,9 +782,21 @@
           <w:ilvl w:val="0"/>
           <w:numId w:val="7"/>
         </w:numPr>
-      </w:pPr>
-      <w:r>
-        <w:t>Client/Server Entscheidung bei Programmstart</w:t>
+        <w:rPr>
+          <w:rFonts w:hint="eastAsia"/>
+        </w:rPr>
+      </w:pPr>
+      <w:r>
+        <w:t xml:space="preserve">Erstellung der </w:t>
+      </w:r>
+      <w:r>
+        <w:t>Klasse</w:t>
+      </w:r>
+      <w:r>
+        <w:t xml:space="preserve"> Nachricht</w:t>
+      </w:r>
+      <w:r>
+        <w:t xml:space="preserve"> </w:t>
       </w:r>
     </w:p>
     <w:p>
@@ -670,9 +806,18 @@
           <w:ilvl w:val="0"/>
           <w:numId w:val="7"/>
         </w:numPr>
-      </w:pPr>
-      <w:r>
-        <w:t>Erstellung der Nachrichten Klasse</w:t>
+        <w:rPr>
+          <w:rFonts w:hint="eastAsia"/>
+        </w:rPr>
+      </w:pPr>
+      <w:r>
+        <w:t>Speicher</w:t>
+      </w:r>
+      <w:r>
+        <w:t>ung der Nachrichten beim Schließ</w:t>
+      </w:r>
+      <w:r>
+        <w:t>en</w:t>
       </w:r>
     </w:p>
     <w:p>
@@ -682,13 +827,190 @@
           <w:ilvl w:val="0"/>
           <w:numId w:val="7"/>
         </w:numPr>
-      </w:pPr>
-      <w:r>
-        <w:t xml:space="preserve">Speicherung der Nachrichten beim </w:t>
-      </w:r>
+        <w:rPr>
+          <w:rFonts w:hint="eastAsia"/>
+        </w:rPr>
+      </w:pPr>
+      <w:r>
+        <w:t>Laden der Nachrichten beim Programmstart</w:t>
+      </w:r>
+    </w:p>
+    <w:p>
+      <w:pPr>
+        <w:pStyle w:val="Textkrper"/>
+        <w:numPr>
+          <w:ilvl w:val="0"/>
+          <w:numId w:val="7"/>
+        </w:numPr>
+        <w:rPr>
+          <w:rFonts w:hint="eastAsia"/>
+        </w:rPr>
+      </w:pPr>
+      <w:r>
+        <w:t>Nachrichten speichern wenn nicht beide Online sind und erneutes Senden</w:t>
+      </w:r>
+    </w:p>
+    <w:p>
+      <w:pPr>
+        <w:pStyle w:val="Textkrper"/>
+        <w:numPr>
+          <w:ilvl w:val="0"/>
+          <w:numId w:val="7"/>
+        </w:numPr>
+        <w:rPr>
+          <w:rFonts w:hint="eastAsia"/>
+        </w:rPr>
+      </w:pPr>
+      <w:r>
+        <w:t>2. Chat einfügen parallel</w:t>
+      </w:r>
+    </w:p>
+    <w:p>
+      <w:pPr>
+        <w:pStyle w:val="Textkrper"/>
+        <w:numPr>
+          <w:ilvl w:val="0"/>
+          <w:numId w:val="7"/>
+        </w:numPr>
+        <w:rPr>
+          <w:rFonts w:hint="eastAsia"/>
+        </w:rPr>
+      </w:pPr>
+      <w:r>
+        <w:t>Kontaktbuch einfügen</w:t>
+      </w:r>
+    </w:p>
+    <w:p>
+      <w:pPr>
+        <w:pStyle w:val="Textkrper"/>
+        <w:numPr>
+          <w:ilvl w:val="0"/>
+          <w:numId w:val="7"/>
+        </w:numPr>
+      </w:pPr>
+      <w:r>
+        <w:t>Grafische Oberfläche programmieren</w:t>
+      </w:r>
+    </w:p>
+    <w:p>
+      <w:pPr>
+        <w:pStyle w:val="Textkrper"/>
+        <w:numPr>
+          <w:ilvl w:val="0"/>
+          <w:numId w:val="7"/>
+        </w:numPr>
+        <w:rPr>
+          <w:rFonts w:hint="eastAsia"/>
+        </w:rPr>
+      </w:pPr>
+      <w:r>
+        <w:t>Antwort des Empfängers bei angekommener Nachricht</w:t>
+      </w:r>
+    </w:p>
+    <w:p>
+      <w:pPr>
+        <w:pStyle w:val="Textkrper"/>
+        <w:rPr>
+          <w:rFonts w:hint="eastAsia"/>
+          <w:u w:val="single"/>
+        </w:rPr>
+      </w:pPr>
+      <w:r>
+        <w:rPr>
+          <w:u w:val="single"/>
+        </w:rPr>
+        <w:t>Tatsächliches Vorgehen:</w:t>
+      </w:r>
+    </w:p>
+    <w:p>
+      <w:pPr>
+        <w:pStyle w:val="Textkrper"/>
+        <w:numPr>
+          <w:ilvl w:val="0"/>
+          <w:numId w:val="9"/>
+        </w:numPr>
+        <w:rPr>
+          <w:rFonts w:hint="eastAsia"/>
+        </w:rPr>
+      </w:pPr>
+      <w:r>
+        <w:t>Chat für 2 Personen zum Funktionieren bringen</w:t>
+      </w:r>
+    </w:p>
+    <w:p>
+      <w:pPr>
+        <w:pStyle w:val="Textkrper"/>
+        <w:numPr>
+          <w:ilvl w:val="0"/>
+          <w:numId w:val="9"/>
+        </w:numPr>
+        <w:rPr>
+          <w:rFonts w:hint="eastAsia"/>
+        </w:rPr>
+      </w:pPr>
+      <w:r>
+        <w:t>Grafische Oberfläche</w:t>
+      </w:r>
+    </w:p>
+    <w:p>
+      <w:pPr>
+        <w:pStyle w:val="Textkrper"/>
+        <w:numPr>
+          <w:ilvl w:val="0"/>
+          <w:numId w:val="9"/>
+        </w:numPr>
+        <w:rPr>
+          <w:rFonts w:hint="eastAsia"/>
+        </w:rPr>
+      </w:pPr>
+      <w:r>
+        <w:t>Nachrichtenklasse</w:t>
+      </w:r>
+    </w:p>
+    <w:p>
+      <w:pPr>
+        <w:pStyle w:val="Textkrper"/>
+        <w:numPr>
+          <w:ilvl w:val="0"/>
+          <w:numId w:val="9"/>
+        </w:numPr>
+        <w:rPr>
+          <w:rFonts w:hint="eastAsia"/>
+        </w:rPr>
+      </w:pPr>
+      <w:r>
+        <w:t>Eigenes Protokoll zum Versenden von „Nachrichten“</w:t>
+      </w:r>
+    </w:p>
+    <w:p>
+      <w:pPr>
+        <w:pStyle w:val="Textkrper"/>
+        <w:numPr>
+          <w:ilvl w:val="0"/>
+          <w:numId w:val="9"/>
+        </w:numPr>
+        <w:rPr>
+          <w:rFonts w:hint="eastAsia"/>
+        </w:rPr>
+      </w:pPr>
+      <w:r>
+        <w:t>Userklasse</w:t>
+      </w:r>
+    </w:p>
+    <w:p>
+      <w:pPr>
+        <w:pStyle w:val="Textkrper"/>
+        <w:numPr>
+          <w:ilvl w:val="0"/>
+          <w:numId w:val="9"/>
+        </w:numPr>
+        <w:rPr>
+          <w:rFonts w:hint="eastAsia"/>
+        </w:rPr>
+      </w:pPr>
       <w:proofErr w:type="spellStart"/>
       <w:r>
-        <w:t>Schliessen</w:t>
+        <w:t>UsernameDialog</w:t>
       </w:r>
       <w:proofErr w:type="spellEnd"/>
     </w:p>
@@ -697,65 +1019,72 @@
         <w:pStyle w:val="Textkrper"/>
         <w:numPr>
           <w:ilvl w:val="0"/>
-          <w:numId w:val="7"/>
-        </w:numPr>
-      </w:pPr>
-      <w:r>
-        <w:t>Laden der Nachrichten beim Programmstart</w:t>
-      </w:r>
-    </w:p>
-    <w:p>
-      <w:pPr>
-        <w:pStyle w:val="Textkrper"/>
-        <w:numPr>
-          <w:ilvl w:val="0"/>
-          <w:numId w:val="7"/>
-        </w:numPr>
-      </w:pPr>
-      <w:r>
-        <w:t>Nachrichten speichern wenn nicht beide Online sind und erneutes Senden</w:t>
-      </w:r>
-    </w:p>
-    <w:p>
-      <w:pPr>
-        <w:pStyle w:val="Textkrper"/>
-        <w:numPr>
-          <w:ilvl w:val="0"/>
-          <w:numId w:val="7"/>
-        </w:numPr>
-      </w:pPr>
-      <w:r>
-        <w:t>2. Chat einfügen parallel</w:t>
-      </w:r>
-    </w:p>
-    <w:p>
-      <w:pPr>
-        <w:pStyle w:val="Textkrper"/>
-        <w:numPr>
-          <w:ilvl w:val="0"/>
-          <w:numId w:val="7"/>
-        </w:numPr>
-      </w:pPr>
-      <w:r>
-        <w:t>Kontaktbuch einfügen</w:t>
-      </w:r>
-    </w:p>
-    <w:p>
-      <w:pPr>
-        <w:pStyle w:val="Textkrper"/>
-        <w:numPr>
-          <w:ilvl w:val="0"/>
-          <w:numId w:val="7"/>
-        </w:numPr>
-      </w:pPr>
-      <w:r>
-        <w:t>Grafische Oberfläche programmieren</w:t>
-      </w:r>
-    </w:p>
-    <w:p>
-      <w:pPr>
-        <w:pStyle w:val="Textkrper"/>
-        <w:rPr>
+          <w:numId w:val="9"/>
+        </w:numPr>
+        <w:rPr>
+          <w:rFonts w:hint="eastAsia"/>
+        </w:rPr>
+      </w:pPr>
+      <w:r>
+        <w:rPr>
+          <w:rFonts w:hint="eastAsia"/>
+        </w:rPr>
+        <w:t>S</w:t>
+      </w:r>
+      <w:r>
+        <w:t>chönes Darstellen der Nachrichten (Nachrichtenverlauf)</w:t>
+      </w:r>
+    </w:p>
+    <w:p>
+      <w:pPr>
+        <w:pStyle w:val="Textkrper"/>
+        <w:numPr>
+          <w:ilvl w:val="0"/>
+          <w:numId w:val="9"/>
+        </w:numPr>
+        <w:rPr>
+          <w:rFonts w:hint="eastAsia"/>
+        </w:rPr>
+      </w:pPr>
+      <w:r>
+        <w:t>Senden mit Enter</w:t>
+      </w:r>
+    </w:p>
+    <w:p>
+      <w:pPr>
+        <w:pStyle w:val="Textkrper"/>
+        <w:numPr>
+          <w:ilvl w:val="0"/>
+          <w:numId w:val="9"/>
+        </w:numPr>
+        <w:rPr>
+          <w:rFonts w:hint="eastAsia"/>
+        </w:rPr>
+      </w:pPr>
+      <w:r>
+        <w:t>Kontaktliste + Kontakt erstellen + Darstellung</w:t>
+      </w:r>
+    </w:p>
+    <w:p>
+      <w:pPr>
+        <w:pStyle w:val="Textkrper"/>
+        <w:numPr>
+          <w:ilvl w:val="0"/>
+          <w:numId w:val="9"/>
+        </w:numPr>
+        <w:rPr>
+          <w:rFonts w:hint="eastAsia"/>
+        </w:rPr>
+      </w:pPr>
+      <w:r>
+        <w:t>Sender in Klasse auslagern</w:t>
+      </w:r>
+    </w:p>
+    <w:p>
+      <w:pPr>
+        <w:pStyle w:val="Textkrper"/>
+        <w:rPr>
+          <w:rFonts w:hint="eastAsia"/>
           <w:u w:val="single"/>
         </w:rPr>
       </w:pPr>
@@ -763,148 +1092,6 @@
         <w:rPr>
           <w:u w:val="single"/>
         </w:rPr>
-        <w:t>Tatsächliches Vorgehen:</w:t>
-      </w:r>
-    </w:p>
-    <w:p>
-      <w:pPr>
-        <w:pStyle w:val="Textkrper"/>
-        <w:numPr>
-          <w:ilvl w:val="0"/>
-          <w:numId w:val="9"/>
-        </w:numPr>
-      </w:pPr>
-      <w:r>
-        <w:t>Chat für 2 Personen zum Funktionieren bringen</w:t>
-      </w:r>
-    </w:p>
-    <w:p>
-      <w:pPr>
-        <w:pStyle w:val="Textkrper"/>
-        <w:numPr>
-          <w:ilvl w:val="0"/>
-          <w:numId w:val="9"/>
-        </w:numPr>
-      </w:pPr>
-      <w:r>
-        <w:t>Grafische Oberfläche</w:t>
-      </w:r>
-    </w:p>
-    <w:p>
-      <w:pPr>
-        <w:pStyle w:val="Textkrper"/>
-        <w:numPr>
-          <w:ilvl w:val="0"/>
-          <w:numId w:val="9"/>
-        </w:numPr>
-      </w:pPr>
-      <w:r>
-        <w:t>Nachrichtenklasse</w:t>
-      </w:r>
-    </w:p>
-    <w:p>
-      <w:pPr>
-        <w:pStyle w:val="Textkrper"/>
-        <w:numPr>
-          <w:ilvl w:val="0"/>
-          <w:numId w:val="9"/>
-        </w:numPr>
-      </w:pPr>
-      <w:r>
-        <w:t>Eigenes Protokoll zum Versenden von „Nachrichten“</w:t>
-      </w:r>
-    </w:p>
-    <w:p>
-      <w:pPr>
-        <w:pStyle w:val="Textkrper"/>
-        <w:numPr>
-          <w:ilvl w:val="0"/>
-          <w:numId w:val="9"/>
-        </w:numPr>
-      </w:pPr>
-      <w:r>
-        <w:t>Userklasse</w:t>
-      </w:r>
-    </w:p>
-    <w:p>
-      <w:pPr>
-        <w:pStyle w:val="Textkrper"/>
-        <w:numPr>
-          <w:ilvl w:val="0"/>
-          <w:numId w:val="9"/>
-        </w:numPr>
-      </w:pPr>
-      <w:proofErr w:type="spellStart"/>
-      <w:r>
-        <w:t>UsernameDialog</w:t>
-      </w:r>
-      <w:proofErr w:type="spellEnd"/>
-    </w:p>
-    <w:p>
-      <w:pPr>
-        <w:pStyle w:val="Textkrper"/>
-        <w:numPr>
-          <w:ilvl w:val="0"/>
-          <w:numId w:val="9"/>
-        </w:numPr>
-      </w:pPr>
-      <w:r>
-        <w:rPr>
-          <w:rFonts w:hint="eastAsia"/>
-        </w:rPr>
-        <w:t>S</w:t>
-      </w:r>
-      <w:r>
-        <w:t>chönes Darstellen der Nachrichten (Nachrichtenverlauf)</w:t>
-      </w:r>
-    </w:p>
-    <w:p>
-      <w:pPr>
-        <w:pStyle w:val="Textkrper"/>
-        <w:numPr>
-          <w:ilvl w:val="0"/>
-          <w:numId w:val="9"/>
-        </w:numPr>
-      </w:pPr>
-      <w:r>
-        <w:t>Senden mit Enter</w:t>
-      </w:r>
-    </w:p>
-    <w:p>
-      <w:pPr>
-        <w:pStyle w:val="Textkrper"/>
-        <w:numPr>
-          <w:ilvl w:val="0"/>
-          <w:numId w:val="9"/>
-        </w:numPr>
-      </w:pPr>
-      <w:r>
-        <w:t>Kontaktliste + Kontakt erstellen + Darstellung</w:t>
-      </w:r>
-    </w:p>
-    <w:p>
-      <w:pPr>
-        <w:pStyle w:val="Textkrper"/>
-        <w:numPr>
-          <w:ilvl w:val="0"/>
-          <w:numId w:val="9"/>
-        </w:numPr>
-      </w:pPr>
-      <w:r>
-        <w:t>Sender in Klasse auslagern</w:t>
-      </w:r>
-    </w:p>
-    <w:p>
-      <w:pPr>
-        <w:pStyle w:val="Textkrper"/>
-        <w:rPr>
-          <w:u w:val="single"/>
-        </w:rPr>
-      </w:pPr>
-      <w:r>
-        <w:rPr>
-          <w:u w:val="single"/>
-        </w:rPr>
         <w:t>Ausblick:</w:t>
       </w:r>
     </w:p>
@@ -915,6 +1102,9 @@
           <w:ilvl w:val="0"/>
           <w:numId w:val="10"/>
         </w:numPr>
+        <w:rPr>
+          <w:rFonts w:hint="eastAsia"/>
+        </w:rPr>
       </w:pPr>
       <w:r>
         <w:t>Empfänger auslagern</w:t>
@@ -927,13 +1117,23 @@
     <w:p>
       <w:pPr>
         <w:pStyle w:val="Textkrper"/>
+        <w:rPr>
+          <w:rFonts w:hint="eastAsia"/>
+          <w:u w:val="single"/>
+        </w:rPr>
       </w:pPr>
       <w:proofErr w:type="spellStart"/>
       <w:r>
+        <w:rPr>
+          <w:u w:val="single"/>
+        </w:rPr>
         <w:t>To</w:t>
       </w:r>
       <w:proofErr w:type="spellEnd"/>
       <w:r>
+        <w:rPr>
+          <w:u w:val="single"/>
+        </w:rPr>
         <w:t>-Do:</w:t>
       </w:r>
     </w:p>
@@ -944,6 +1144,9 @@
           <w:ilvl w:val="0"/>
           <w:numId w:val="10"/>
         </w:numPr>
+        <w:rPr>
+          <w:rFonts w:hint="eastAsia"/>
+        </w:rPr>
       </w:pPr>
       <w:r>
         <w:rPr>
@@ -953,6 +1156,87 @@
       </w:r>
       <w:r>
         <w:t>wischen Chats wechseln -&gt; Speicher</w:t>
+      </w:r>
+    </w:p>
+    <w:p>
+      <w:pPr>
+        <w:pStyle w:val="Textkrper"/>
+        <w:numPr>
+          <w:ilvl w:val="0"/>
+          <w:numId w:val="10"/>
+        </w:numPr>
+      </w:pPr>
+      <w:r>
+        <w:t>Problem: Luca schreibt Jacqueline zuerst: Nachrichten von J. werden bei J nicht angezeigt.</w:t>
+      </w:r>
+    </w:p>
+    <w:p>
+      <w:pPr>
+        <w:pStyle w:val="Textkrper"/>
+      </w:pPr>
+    </w:p>
+    <w:p>
+      <w:pPr>
+        <w:pStyle w:val="Textkrper"/>
+      </w:pPr>
+    </w:p>
+    <w:p>
+      <w:pPr>
+        <w:pStyle w:val="Textkrper"/>
+      </w:pPr>
+    </w:p>
+    <w:p>
+      <w:pPr>
+        <w:pStyle w:val="Textkrper"/>
+        <w:rPr>
+          <w:u w:val="single"/>
+        </w:rPr>
+      </w:pPr>
+      <w:r>
+        <w:rPr>
+          <w:u w:val="single"/>
+        </w:rPr>
+        <w:lastRenderedPageBreak/>
+        <w:t>Herr Bauer:</w:t>
+      </w:r>
+    </w:p>
+    <w:p>
+      <w:pPr>
+        <w:pStyle w:val="Textkrper"/>
+        <w:numPr>
+          <w:ilvl w:val="0"/>
+          <w:numId w:val="8"/>
+        </w:numPr>
+      </w:pPr>
+      <w:r>
+        <w:t>Seine Anforderungen</w:t>
+      </w:r>
+    </w:p>
+    <w:p>
+      <w:pPr>
+        <w:pStyle w:val="Textkrper"/>
+        <w:numPr>
+          <w:ilvl w:val="1"/>
+          <w:numId w:val="8"/>
+        </w:numPr>
+      </w:pPr>
+      <w:r>
+        <w:t>Programm</w:t>
+      </w:r>
+    </w:p>
+    <w:p>
+      <w:pPr>
+        <w:pStyle w:val="Textkrper"/>
+        <w:numPr>
+          <w:ilvl w:val="1"/>
+          <w:numId w:val="8"/>
+        </w:numPr>
+      </w:pPr>
+      <w:r>
+        <w:t>Doku</w:t>
+      </w:r>
+      <w:r>
+        <w:t xml:space="preserve"> (wie ausführlich?)</w:t>
       </w:r>
       <w:bookmarkStart w:id="0" w:name="_GoBack"/>
       <w:bookmarkEnd w:id="0"/>
@@ -962,11 +1246,74 @@
         <w:pStyle w:val="Textkrper"/>
         <w:numPr>
           <w:ilvl w:val="0"/>
-          <w:numId w:val="10"/>
-        </w:numPr>
-      </w:pPr>
-      <w:r>
-        <w:t>Trennzeichen</w:t>
+          <w:numId w:val="8"/>
+        </w:numPr>
+      </w:pPr>
+      <w:r>
+        <w:t>Bewertungskriterien</w:t>
+      </w:r>
+    </w:p>
+    <w:p>
+      <w:pPr>
+        <w:pStyle w:val="Textkrper"/>
+        <w:numPr>
+          <w:ilvl w:val="0"/>
+          <w:numId w:val="8"/>
+        </w:numPr>
+      </w:pPr>
+      <w:r>
+        <w:t>Unser bisheriger Ansatz</w:t>
+      </w:r>
+    </w:p>
+    <w:p>
+      <w:pPr>
+        <w:pStyle w:val="Textkrper"/>
+        <w:numPr>
+          <w:ilvl w:val="0"/>
+          <w:numId w:val="8"/>
+        </w:numPr>
+      </w:pPr>
+      <w:r>
+        <w:t xml:space="preserve">Probleme: </w:t>
+      </w:r>
+    </w:p>
+    <w:p>
+      <w:pPr>
+        <w:pStyle w:val="Textkrper"/>
+        <w:numPr>
+          <w:ilvl w:val="1"/>
+          <w:numId w:val="8"/>
+        </w:numPr>
+      </w:pPr>
+      <w:r>
+        <w:rPr>
+          <w:rFonts w:hint="eastAsia"/>
+        </w:rPr>
+        <w:t>D</w:t>
+      </w:r>
+      <w:r>
+        <w:t>oppelter Username</w:t>
+      </w:r>
+    </w:p>
+    <w:p>
+      <w:pPr>
+        <w:pStyle w:val="Textkrper"/>
+        <w:numPr>
+          <w:ilvl w:val="1"/>
+          <w:numId w:val="8"/>
+        </w:numPr>
+        <w:rPr>
+          <w:rFonts w:hint="eastAsia"/>
+        </w:rPr>
+      </w:pPr>
+      <w:r>
+        <w:rPr>
+          <w:rFonts w:hint="eastAsia"/>
+        </w:rPr>
+        <w:t>F</w:t>
+      </w:r>
+      <w:r>
+        <w:t>unktioniert bei J nicht</w:t>
       </w:r>
     </w:p>
     <w:sectPr>
@@ -1489,6 +1836,119 @@
     </w:lvl>
   </w:abstractNum>
   <w:abstractNum w:abstractNumId="4" w15:restartNumberingAfterBreak="0">
+    <w:nsid w:val="30CB1A08"/>
+    <w:multiLevelType w:val="hybridMultilevel"/>
+    <w:tmpl w:val="C716093E"/>
+    <w:lvl w:ilvl="0" w:tplc="04070001">
+      <w:start w:val="1"/>
+      <w:numFmt w:val="bullet"/>
+      <w:lvlText w:val=""/>
+      <w:lvlJc w:val="left"/>
+      <w:pPr>
+        <w:ind w:left="3960" w:hanging="360"/>
+      </w:pPr>
+      <w:rPr>
+        <w:rFonts w:ascii="Symbol" w:hAnsi="Symbol" w:hint="default"/>
+      </w:rPr>
+    </w:lvl>
+    <w:lvl w:ilvl="1" w:tplc="04070003" w:tentative="1">
+      <w:start w:val="1"/>
+      <w:numFmt w:val="bullet"/>
+      <w:lvlText w:val="o"/>
+      <w:lvlJc w:val="left"/>
+      <w:pPr>
+        <w:ind w:left="4680" w:hanging="360"/>
+      </w:pPr>
+      <w:rPr>
+        <w:rFonts w:ascii="Courier New" w:hAnsi="Courier New" w:cs="Courier New" w:hint="default"/>
+      </w:rPr>
+    </w:lvl>
+    <w:lvl w:ilvl="2" w:tplc="04070005" w:tentative="1">
+      <w:start w:val="1"/>
+      <w:numFmt w:val="bullet"/>
+      <w:lvlText w:val=""/>
+      <w:lvlJc w:val="left"/>
+      <w:pPr>
+        <w:ind w:left="5400" w:hanging="360"/>
+      </w:pPr>
+      <w:rPr>
+        <w:rFonts w:ascii="Wingdings" w:hAnsi="Wingdings" w:hint="default"/>
+      </w:rPr>
+    </w:lvl>
+    <w:lvl w:ilvl="3" w:tplc="04070001" w:tentative="1">
+      <w:start w:val="1"/>
+      <w:numFmt w:val="bullet"/>
+      <w:lvlText w:val=""/>
+      <w:lvlJc w:val="left"/>
+      <w:pPr>
+        <w:ind w:left="6120" w:hanging="360"/>
+      </w:pPr>
+      <w:rPr>
+        <w:rFonts w:ascii="Symbol" w:hAnsi="Symbol" w:hint="default"/>
+      </w:rPr>
+    </w:lvl>
+    <w:lvl w:ilvl="4" w:tplc="04070003" w:tentative="1">
+      <w:start w:val="1"/>
+      <w:numFmt w:val="bullet"/>
+      <w:lvlText w:val="o"/>
+      <w:lvlJc w:val="left"/>
+      <w:pPr>
+        <w:ind w:left="6840" w:hanging="360"/>
+      </w:pPr>
+      <w:rPr>
+        <w:rFonts w:ascii="Courier New" w:hAnsi="Courier New" w:cs="Courier New" w:hint="default"/>
+      </w:rPr>
+    </w:lvl>
+    <w:lvl w:ilvl="5" w:tplc="04070005" w:tentative="1">
+      <w:start w:val="1"/>
+      <w:numFmt w:val="bullet"/>
+      <w:lvlText w:val=""/>
+      <w:lvlJc w:val="left"/>
+      <w:pPr>
+        <w:ind w:left="7560" w:hanging="360"/>
+      </w:pPr>
+      <w:rPr>
+        <w:rFonts w:ascii="Wingdings" w:hAnsi="Wingdings" w:hint="default"/>
+      </w:rPr>
+    </w:lvl>
+    <w:lvl w:ilvl="6" w:tplc="04070001" w:tentative="1">
+      <w:start w:val="1"/>
+      <w:numFmt w:val="bullet"/>
+      <w:lvlText w:val=""/>
+      <w:lvlJc w:val="left"/>
+      <w:pPr>
+        <w:ind w:left="8280" w:hanging="360"/>
+      </w:pPr>
+      <w:rPr>
+        <w:rFonts w:ascii="Symbol" w:hAnsi="Symbol" w:hint="default"/>
+      </w:rPr>
+    </w:lvl>
+    <w:lvl w:ilvl="7" w:tplc="04070003" w:tentative="1">
+      <w:start w:val="1"/>
+      <w:numFmt w:val="bullet"/>
+      <w:lvlText w:val="o"/>
+      <w:lvlJc w:val="left"/>
+      <w:pPr>
+        <w:ind w:left="9000" w:hanging="360"/>
+      </w:pPr>
+      <w:rPr>
+        <w:rFonts w:ascii="Courier New" w:hAnsi="Courier New" w:cs="Courier New" w:hint="default"/>
+      </w:rPr>
+    </w:lvl>
+    <w:lvl w:ilvl="8" w:tplc="04070005" w:tentative="1">
+      <w:start w:val="1"/>
+      <w:numFmt w:val="bullet"/>
+      <w:lvlText w:val=""/>
+      <w:lvlJc w:val="left"/>
+      <w:pPr>
+        <w:ind w:left="9720" w:hanging="360"/>
+      </w:pPr>
+      <w:rPr>
+        <w:rFonts w:ascii="Wingdings" w:hAnsi="Wingdings" w:hint="default"/>
+      </w:rPr>
+    </w:lvl>
+  </w:abstractNum>
+  <w:abstractNum w:abstractNumId="5" w15:restartNumberingAfterBreak="0">
     <w:nsid w:val="3FD1689C"/>
     <w:multiLevelType w:val="multilevel"/>
     <w:tmpl w:val="D6D691E0"/>
@@ -1628,7 +2088,7 @@
       </w:rPr>
     </w:lvl>
   </w:abstractNum>
-  <w:abstractNum w:abstractNumId="5" w15:restartNumberingAfterBreak="0">
+  <w:abstractNum w:abstractNumId="6" w15:restartNumberingAfterBreak="0">
     <w:nsid w:val="4CD263DA"/>
     <w:multiLevelType w:val="multilevel"/>
     <w:tmpl w:val="EF9A6D78"/>
@@ -1768,7 +2228,7 @@
       </w:rPr>
     </w:lvl>
   </w:abstractNum>
-  <w:abstractNum w:abstractNumId="6" w15:restartNumberingAfterBreak="0">
+  <w:abstractNum w:abstractNumId="7" w15:restartNumberingAfterBreak="0">
     <w:nsid w:val="5A7A4796"/>
     <w:multiLevelType w:val="multilevel"/>
     <w:tmpl w:val="2F60BC3E"/>
@@ -1864,7 +2324,7 @@
       </w:pPr>
     </w:lvl>
   </w:abstractNum>
-  <w:abstractNum w:abstractNumId="7" w15:restartNumberingAfterBreak="0">
+  <w:abstractNum w:abstractNumId="8" w15:restartNumberingAfterBreak="0">
     <w:nsid w:val="65BB051E"/>
     <w:multiLevelType w:val="multilevel"/>
     <w:tmpl w:val="1C08B244"/>
@@ -2004,7 +2464,7 @@
       </w:rPr>
     </w:lvl>
   </w:abstractNum>
-  <w:abstractNum w:abstractNumId="8" w15:restartNumberingAfterBreak="0">
+  <w:abstractNum w:abstractNumId="9" w15:restartNumberingAfterBreak="0">
     <w:nsid w:val="664836F4"/>
     <w:multiLevelType w:val="multilevel"/>
     <w:tmpl w:val="DD9C5CEA"/>
@@ -2144,10 +2604,10 @@
       </w:rPr>
     </w:lvl>
   </w:abstractNum>
-  <w:abstractNum w:abstractNumId="9" w15:restartNumberingAfterBreak="0">
+  <w:abstractNum w:abstractNumId="10" w15:restartNumberingAfterBreak="0">
     <w:nsid w:val="7AC778E1"/>
     <w:multiLevelType w:val="multilevel"/>
-    <w:tmpl w:val="69F2FC48"/>
+    <w:tmpl w:val="0628ADC4"/>
     <w:lvl w:ilvl="0">
       <w:start w:val="1"/>
       <w:numFmt w:val="bullet"/>
@@ -2160,7 +2620,7 @@
         <w:ind w:left="720" w:hanging="360"/>
       </w:pPr>
       <w:rPr>
-        <w:rFonts w:ascii="Symbol" w:hAnsi="Symbol" w:cs="OpenSymbol" w:hint="default"/>
+        <w:rFonts w:ascii="Symbol" w:hAnsi="Symbol" w:hint="default"/>
       </w:rPr>
     </w:lvl>
     <w:lvl w:ilvl="1">
@@ -2285,34 +2745,37 @@
     </w:lvl>
   </w:abstractNum>
   <w:num w:numId="1">
-    <w:abstractNumId w:val="6"/>
+    <w:abstractNumId w:val="7"/>
   </w:num>
   <w:num w:numId="2">
     <w:abstractNumId w:val="0"/>
   </w:num>
   <w:num w:numId="3">
-    <w:abstractNumId w:val="5"/>
+    <w:abstractNumId w:val="6"/>
   </w:num>
   <w:num w:numId="4">
     <w:abstractNumId w:val="1"/>
   </w:num>
   <w:num w:numId="5">
-    <w:abstractNumId w:val="7"/>
+    <w:abstractNumId w:val="8"/>
   </w:num>
   <w:num w:numId="6">
-    <w:abstractNumId w:val="4"/>
+    <w:abstractNumId w:val="5"/>
   </w:num>
   <w:num w:numId="7">
-    <w:abstractNumId w:val="8"/>
+    <w:abstractNumId w:val="9"/>
   </w:num>
   <w:num w:numId="8">
-    <w:abstractNumId w:val="9"/>
+    <w:abstractNumId w:val="10"/>
   </w:num>
   <w:num w:numId="9">
     <w:abstractNumId w:val="2"/>
   </w:num>
   <w:num w:numId="10">
     <w:abstractNumId w:val="3"/>
+  </w:num>
+  <w:num w:numId="11">
+    <w:abstractNumId w:val="4"/>
   </w:num>
 </w:numbering>
 </file>

</xml_diff>

<commit_message>
Lastenheft Erklärung von IP-Adressen, Ports und UDP-Protokoll
Signed-off-by: Luca456 <luca-katzenberger@t-online.de>
</commit_message>
<xml_diff>
--- a/Dokumentation/Programmierprojekt_Hefte.docx
+++ b/Dokumentation/Programmierprojekt_Hefte.docx
@@ -63,7 +63,13 @@
         </w:numPr>
       </w:pPr>
       <w:r>
+        <w:t>(</w:t>
+      </w:r>
+      <w:r>
         <w:t>Chat jeweils zwischen 2 Personen</w:t>
+      </w:r>
+      <w:r>
+        <w:t>)</w:t>
       </w:r>
     </w:p>
     <w:p>
@@ -99,7 +105,13 @@
         </w:numPr>
       </w:pPr>
       <w:r>
+        <w:t>(</w:t>
+      </w:r>
+      <w:r>
         <w:t>Nicht versendete Nachrichten werden bei nächster Gelegenheit versendet</w:t>
+      </w:r>
+      <w:r>
+        <w:t>)</w:t>
       </w:r>
     </w:p>
     <w:p>
@@ -149,8 +161,6 @@
       <w:r>
         <w:t>Anwender/Technisch</w:t>
       </w:r>
-      <w:bookmarkStart w:id="0" w:name="_GoBack"/>
-      <w:bookmarkEnd w:id="0"/>
     </w:p>
     <w:p>
       <w:pPr>
@@ -562,15 +572,54 @@
       <w:pPr>
         <w:pStyle w:val="Textkrper"/>
       </w:pPr>
-      <w:r>
-        <w:t>https://www.wpf-tutorial.com/wpf-application/handling-exceptions/</w:t>
-      </w:r>
-    </w:p>
-    <w:p>
-      <w:pPr>
-        <w:pStyle w:val="Textkrper"/>
-      </w:pPr>
-      <w:r>
+      <w:hyperlink r:id="rId6" w:history="1">
+        <w:r>
+          <w:rPr>
+            <w:rStyle w:val="Hyperlink"/>
+          </w:rPr>
+          <w:t>https://www.wpf-tutorial.com/wpf-application/handling-exceptions/</w:t>
+        </w:r>
+      </w:hyperlink>
+    </w:p>
+    <w:p>
+      <w:pPr>
+        <w:pStyle w:val="Textkrper"/>
+      </w:pPr>
+      <w:hyperlink r:id="rId7" w:history="1">
+        <w:r>
+          <w:rPr>
+            <w:rStyle w:val="Hyperlink"/>
+          </w:rPr>
+          <w:t>https://www.ip-insider.de/was-ist-ein-netzwerk-port-a-691212/</w:t>
+        </w:r>
+      </w:hyperlink>
+    </w:p>
+    <w:p>
+      <w:pPr>
+        <w:pStyle w:val="Textkrper"/>
+      </w:pPr>
+      <w:hyperlink r:id="rId8" w:history="1">
+        <w:r>
+          <w:rPr>
+            <w:rStyle w:val="Hyperlink"/>
+          </w:rPr>
+          <w:t>https://de.ryte.com/wiki/IP-Adresse</w:t>
+        </w:r>
+      </w:hyperlink>
+    </w:p>
+    <w:p>
+      <w:pPr>
+        <w:pStyle w:val="Textkrper"/>
+      </w:pPr>
+      <w:bookmarkStart w:id="0" w:name="_GoBack"/>
+      <w:bookmarkEnd w:id="0"/>
+    </w:p>
+    <w:p>
+      <w:pPr>
+        <w:pStyle w:val="Textkrper"/>
+      </w:pPr>
+      <w:r>
+        <w:lastRenderedPageBreak/>
         <w:t>Probleme:</w:t>
       </w:r>
     </w:p>

</xml_diff>